<commit_message>
UML + Um pouco do relatório + função para mandar
casamentos para txt
</commit_message>
<xml_diff>
--- a/CAL.docx
+++ b/CAL.docx
@@ -419,12 +419,337 @@
           <w:lang w:val="pt-PT"/>
         </w:rPr>
       </w:pPr>
+      <w:r>
+        <w:rPr>
+          <w:lang w:val="pt-PT"/>
+        </w:rPr>
+        <w:t>Resolução do problema</w:t>
+      </w:r>
+    </w:p>
+    <w:p>
+      <w:pPr>
+        <w:ind w:firstLine="720"/>
+        <w:jc w:val="both"/>
+        <w:rPr>
+          <w:lang w:val="pt-PT"/>
+        </w:rPr>
+      </w:pPr>
+    </w:p>
+    <w:p>
+      <w:pPr>
+        <w:ind w:left="720" w:firstLine="720"/>
+        <w:jc w:val="both"/>
+        <w:rPr>
+          <w:lang w:val="pt-PT"/>
+        </w:rPr>
+      </w:pPr>
+      <w:r>
+        <w:rPr>
+          <w:lang w:val="pt-PT"/>
+        </w:rPr>
+        <w:t>Para a resolução do problema proposto foi escolhida a seguinte solução:</w:t>
+      </w:r>
+    </w:p>
+    <w:p>
+      <w:pPr>
+        <w:ind w:left="720" w:firstLine="720"/>
+        <w:jc w:val="both"/>
+        <w:rPr>
+          <w:lang w:val="pt-PT"/>
+        </w:rPr>
+      </w:pPr>
+      <w:r>
+        <w:rPr>
+          <w:lang w:val="pt-PT"/>
+        </w:rPr>
+        <w:t>- Construir a classe Pessoa, a classe mãe dos elementos do problema a organizar (Supervisores, Estudantes e Proponentes).</w:t>
+      </w:r>
+    </w:p>
+    <w:p>
+      <w:pPr>
+        <w:ind w:left="720" w:firstLine="720"/>
+        <w:jc w:val="both"/>
+        <w:rPr>
+          <w:lang w:val="pt-PT"/>
+        </w:rPr>
+      </w:pPr>
+      <w:r>
+        <w:rPr>
+          <w:lang w:val="pt-PT"/>
+        </w:rPr>
+        <w:t>- Contruir ainda a classe Projeto, à qual estaria sempre ligado um proponente.</w:t>
+      </w:r>
+    </w:p>
+    <w:p>
+      <w:pPr>
+        <w:ind w:left="720" w:firstLine="720"/>
+        <w:jc w:val="both"/>
+        <w:rPr>
+          <w:lang w:val="pt-PT"/>
+        </w:rPr>
+      </w:pPr>
+      <w:r>
+        <w:rPr>
+          <w:lang w:val="pt-PT"/>
+        </w:rPr>
+        <w:t>- As classes</w:t>
+      </w:r>
+      <w:r>
+        <w:rPr>
+          <w:lang w:val="pt-PT"/>
+        </w:rPr>
+        <w:t xml:space="preserve"> </w:t>
+      </w:r>
+      <w:r>
+        <w:rPr>
+          <w:lang w:val="pt-PT"/>
+        </w:rPr>
+        <w:t>Supervisores, Estudantes e Proponentes</w:t>
+      </w:r>
+      <w:r>
+        <w:rPr>
+          <w:lang w:val="pt-PT"/>
+        </w:rPr>
+        <w:t xml:space="preserve"> possuem vetores de preferências, sendo o elemento de índice zero a primeira opção.</w:t>
+      </w:r>
+    </w:p>
+    <w:p>
+      <w:pPr>
+        <w:ind w:left="720" w:firstLine="720"/>
+        <w:jc w:val="both"/>
+        <w:rPr>
+          <w:lang w:val="pt-PT"/>
+        </w:rPr>
+      </w:pPr>
+      <w:r>
+        <w:rPr>
+          <w:lang w:val="pt-PT"/>
+        </w:rPr>
+        <w:t>- Criar a classe MIEIC aonde estão guardados em vetores todos os elementos previamente carregados a partir de ficheiros de texto e que futuramente irão ser organizados.</w:t>
+      </w:r>
+    </w:p>
+    <w:p>
+      <w:pPr>
+        <w:ind w:left="720" w:firstLine="720"/>
+        <w:jc w:val="both"/>
+        <w:rPr>
+          <w:lang w:val="pt-PT"/>
+        </w:rPr>
+      </w:pPr>
+      <w:r>
+        <w:rPr>
+          <w:lang w:val="pt-PT"/>
+        </w:rPr>
+        <w:t>- De seguida inserir esses elementos num grafo também ele elemento da classe MIEIC e organiza-los segundo o método de Gale-</w:t>
+      </w:r>
       <w:proofErr w:type="spellStart"/>
       <w:r>
         <w:rPr>
           <w:lang w:val="pt-PT"/>
         </w:rPr>
-        <w:lastRenderedPageBreak/>
+        <w:t>Shapley</w:t>
+      </w:r>
+      <w:proofErr w:type="spellEnd"/>
+      <w:r>
+        <w:rPr>
+          <w:lang w:val="pt-PT"/>
+        </w:rPr>
+        <w:t>, também conhecido por método dos casamentos estáveis.</w:t>
+      </w:r>
+    </w:p>
+    <w:p>
+      <w:pPr>
+        <w:ind w:left="720" w:firstLine="720"/>
+        <w:jc w:val="both"/>
+        <w:rPr>
+          <w:lang w:val="pt-PT"/>
+        </w:rPr>
+      </w:pPr>
+    </w:p>
+    <w:p>
+      <w:pPr>
+        <w:ind w:left="720" w:firstLine="720"/>
+        <w:jc w:val="both"/>
+        <w:rPr>
+          <w:lang w:val="pt-PT"/>
+        </w:rPr>
+      </w:pPr>
+    </w:p>
+    <w:p>
+      <w:pPr>
+        <w:ind w:left="720" w:firstLine="720"/>
+        <w:jc w:val="both"/>
+        <w:rPr>
+          <w:lang w:val="pt-PT"/>
+        </w:rPr>
+      </w:pPr>
+    </w:p>
+    <w:p>
+      <w:pPr>
+        <w:ind w:left="720" w:firstLine="720"/>
+        <w:jc w:val="both"/>
+        <w:rPr>
+          <w:lang w:val="pt-PT"/>
+        </w:rPr>
+      </w:pPr>
+    </w:p>
+    <w:p>
+      <w:pPr>
+        <w:ind w:left="720" w:firstLine="720"/>
+        <w:jc w:val="both"/>
+        <w:rPr>
+          <w:lang w:val="pt-PT"/>
+        </w:rPr>
+      </w:pPr>
+    </w:p>
+    <w:p>
+      <w:pPr>
+        <w:ind w:left="720" w:firstLine="720"/>
+        <w:jc w:val="both"/>
+        <w:rPr>
+          <w:lang w:val="pt-PT"/>
+        </w:rPr>
+      </w:pPr>
+    </w:p>
+    <w:p>
+      <w:pPr>
+        <w:ind w:left="720" w:firstLine="720"/>
+        <w:jc w:val="both"/>
+        <w:rPr>
+          <w:lang w:val="pt-PT"/>
+        </w:rPr>
+      </w:pPr>
+    </w:p>
+    <w:p>
+      <w:pPr>
+        <w:ind w:left="720" w:firstLine="720"/>
+        <w:jc w:val="both"/>
+        <w:rPr>
+          <w:lang w:val="pt-PT"/>
+        </w:rPr>
+      </w:pPr>
+    </w:p>
+    <w:p>
+      <w:pPr>
+        <w:ind w:left="720" w:firstLine="720"/>
+        <w:jc w:val="both"/>
+        <w:rPr>
+          <w:lang w:val="pt-PT"/>
+        </w:rPr>
+      </w:pPr>
+    </w:p>
+    <w:p>
+      <w:pPr>
+        <w:ind w:left="720" w:firstLine="720"/>
+        <w:jc w:val="both"/>
+        <w:rPr>
+          <w:lang w:val="pt-PT"/>
+        </w:rPr>
+      </w:pPr>
+    </w:p>
+    <w:p>
+      <w:pPr>
+        <w:ind w:left="720" w:firstLine="720"/>
+        <w:jc w:val="both"/>
+        <w:rPr>
+          <w:lang w:val="pt-PT"/>
+        </w:rPr>
+      </w:pPr>
+    </w:p>
+    <w:p>
+      <w:pPr>
+        <w:ind w:left="720" w:firstLine="720"/>
+        <w:jc w:val="both"/>
+        <w:rPr>
+          <w:lang w:val="pt-PT"/>
+        </w:rPr>
+      </w:pPr>
+    </w:p>
+    <w:p>
+      <w:pPr>
+        <w:ind w:left="720" w:firstLine="720"/>
+        <w:jc w:val="both"/>
+        <w:rPr>
+          <w:lang w:val="pt-PT"/>
+        </w:rPr>
+      </w:pPr>
+    </w:p>
+    <w:p>
+      <w:pPr>
+        <w:ind w:left="720" w:firstLine="720"/>
+        <w:jc w:val="both"/>
+        <w:rPr>
+          <w:lang w:val="pt-PT"/>
+        </w:rPr>
+      </w:pPr>
+    </w:p>
+    <w:p>
+      <w:pPr>
+        <w:ind w:left="720" w:firstLine="720"/>
+        <w:jc w:val="both"/>
+        <w:rPr>
+          <w:lang w:val="pt-PT"/>
+        </w:rPr>
+      </w:pPr>
+    </w:p>
+    <w:p>
+      <w:pPr>
+        <w:ind w:left="720" w:firstLine="720"/>
+        <w:jc w:val="both"/>
+        <w:rPr>
+          <w:lang w:val="pt-PT"/>
+        </w:rPr>
+      </w:pPr>
+    </w:p>
+    <w:p>
+      <w:pPr>
+        <w:ind w:left="720" w:firstLine="720"/>
+        <w:jc w:val="both"/>
+        <w:rPr>
+          <w:lang w:val="pt-PT"/>
+        </w:rPr>
+      </w:pPr>
+    </w:p>
+    <w:p>
+      <w:pPr>
+        <w:ind w:left="720" w:firstLine="720"/>
+        <w:jc w:val="both"/>
+        <w:rPr>
+          <w:lang w:val="pt-PT"/>
+        </w:rPr>
+      </w:pPr>
+    </w:p>
+    <w:p>
+      <w:pPr>
+        <w:ind w:left="720" w:firstLine="720"/>
+        <w:jc w:val="both"/>
+        <w:rPr>
+          <w:lang w:val="pt-PT"/>
+        </w:rPr>
+      </w:pPr>
+    </w:p>
+    <w:p>
+      <w:pPr>
+        <w:ind w:left="720" w:firstLine="720"/>
+        <w:jc w:val="both"/>
+        <w:rPr>
+          <w:lang w:val="pt-PT"/>
+        </w:rPr>
+      </w:pPr>
+    </w:p>
+    <w:p>
+      <w:pPr>
+        <w:ind w:left="720"/>
+        <w:jc w:val="both"/>
+        <w:rPr>
+          <w:lang w:val="pt-PT"/>
+        </w:rPr>
+      </w:pPr>
+      <w:proofErr w:type="spellStart"/>
+      <w:r>
+        <w:rPr>
+          <w:lang w:val="pt-PT"/>
+        </w:rPr>
         <w:t>AtribuiçãoDeProjetos</w:t>
       </w:r>
       <w:proofErr w:type="spellEnd"/>
@@ -671,8 +996,6 @@
         </w:rPr>
         <w:t>Proponente</w:t>
       </w:r>
-      <w:bookmarkStart w:id="0" w:name="_GoBack"/>
-      <w:bookmarkEnd w:id="0"/>
     </w:p>
     <w:p>
       <w:pPr>
@@ -865,13 +1188,7 @@
           <w:lang w:val="pt-PT"/>
         </w:rPr>
         <w:tab/>
-        <w:t xml:space="preserve">. </w:t>
-      </w:r>
-      <w:r>
-        <w:rPr>
-          <w:lang w:val="pt-PT"/>
-        </w:rPr>
-        <w:t>Contentor de preferências (projetos)</w:t>
+        <w:t>. Contentor de preferências (projetos)</w:t>
       </w:r>
     </w:p>
     <w:p>
@@ -1723,4 +2040,16 @@
     </a:ext>
   </a:extLst>
 </a:theme>
+</file>
+
+<file path=customXml/item1.xml><?xml version="1.0" encoding="utf-8"?>
+<b:Sources xmlns:b="http://schemas.openxmlformats.org/officeDocument/2006/bibliography" xmlns="http://schemas.openxmlformats.org/officeDocument/2006/bibliography" SelectedStyle="\APASixthEditionOfficeOnline.xsl" StyleName="APA" Version="6"/>
+</file>
+
+<file path=customXml/itemProps1.xml><?xml version="1.0" encoding="utf-8"?>
+<ds:datastoreItem xmlns:ds="http://schemas.openxmlformats.org/officeDocument/2006/customXml" ds:itemID="{4468581D-6B77-422A-B56A-C09A195762FB}">
+  <ds:schemaRefs>
+    <ds:schemaRef ds:uri="http://schemas.openxmlformats.org/officeDocument/2006/bibliography"/>
+  </ds:schemaRefs>
+</ds:datastoreItem>
 </file>
</xml_diff>